<commit_message>
process plan and presentation
</commit_message>
<xml_diff>
--- a/Documents/Process Report.docx
+++ b/Documents/Process Report.docx
@@ -119,21 +119,21 @@
           <w:sz w:val="44"/>
           <w:szCs w:val="44"/>
         </w:rPr>
-        <w:t>10</w:t>
+        <w:t>17</w:t>
       </w:r>
       <w:r>
         <w:rPr>
           <w:sz w:val="44"/>
           <w:szCs w:val="44"/>
         </w:rPr>
-        <w:t xml:space="preserve"> M</w:t>
+        <w:t xml:space="preserve"> </w:t>
       </w:r>
       <w:r>
         <w:rPr>
           <w:sz w:val="44"/>
           <w:szCs w:val="44"/>
         </w:rPr>
-        <w:t>ay</w:t>
+        <w:t>June</w:t>
       </w:r>
       <w:r>
         <w:rPr>
@@ -349,86 +349,96 @@
           <w:szCs w:val="44"/>
         </w:rPr>
       </w:pPr>
+      <w:proofErr w:type="spellStart"/>
       <w:r>
         <w:rPr>
           <w:sz w:val="44"/>
           <w:szCs w:val="44"/>
         </w:rPr>
-        <w:t xml:space="preserve">Alexander </w:t>
-      </w:r>
-      <w:proofErr w:type="spellStart"/>
+        <w:t>Aleksej</w:t>
+      </w:r>
+      <w:proofErr w:type="spellEnd"/>
       <w:r>
         <w:rPr>
           <w:sz w:val="44"/>
           <w:szCs w:val="44"/>
         </w:rPr>
-        <w:t>Bodanov</w:t>
-      </w:r>
-      <w:proofErr w:type="spellEnd"/>
+        <w:t xml:space="preserve"> Borisov (</w:t>
+      </w:r>
       <w:r>
         <w:rPr>
           <w:sz w:val="44"/>
           <w:szCs w:val="44"/>
         </w:rPr>
-        <w:t xml:space="preserve"> (</w:t>
+        <w:t>2776286</w:t>
       </w:r>
       <w:r>
         <w:rPr>
           <w:sz w:val="44"/>
           <w:szCs w:val="44"/>
         </w:rPr>
-        <w:t>458877</w:t>
-      </w:r>
-      <w:r>
+        <w:t>)</w:t>
+      </w:r>
+    </w:p>
+    <w:p>
+      <w:pPr>
+        <w:pStyle w:val="ListParagraph"/>
         <w:rPr>
           <w:sz w:val="44"/>
           <w:szCs w:val="44"/>
         </w:rPr>
-        <w:t>)</w:t>
-      </w:r>
-    </w:p>
-    <w:p>
-      <w:pPr>
-        <w:pStyle w:val="ListParagraph"/>
+      </w:pPr>
+    </w:p>
+    <w:p>
+      <w:pPr>
+        <w:pStyle w:val="ListParagraph"/>
+        <w:numPr>
+          <w:ilvl w:val="0"/>
+          <w:numId w:val="1"/>
+        </w:numPr>
         <w:rPr>
           <w:sz w:val="44"/>
           <w:szCs w:val="44"/>
         </w:rPr>
       </w:pPr>
-      <w:proofErr w:type="spellStart"/>
       <w:r>
         <w:rPr>
           <w:sz w:val="44"/>
           <w:szCs w:val="44"/>
         </w:rPr>
-        <w:t>Aleksej</w:t>
-      </w:r>
-      <w:proofErr w:type="spellEnd"/>
-      <w:r>
+        <w:t xml:space="preserve"> Tutor : Qin Zhao</w:t>
+      </w:r>
+    </w:p>
+    <w:p>
+      <w:pPr>
         <w:rPr>
           <w:sz w:val="44"/>
           <w:szCs w:val="44"/>
         </w:rPr>
-        <w:t xml:space="preserve"> Borisov (</w:t>
-      </w:r>
-      <w:r>
+      </w:pPr>
+    </w:p>
+    <w:p>
+      <w:pPr>
+        <w:pStyle w:val="ListParagraph"/>
         <w:rPr>
           <w:sz w:val="44"/>
           <w:szCs w:val="44"/>
         </w:rPr>
-        <w:t>2776286</w:t>
-      </w:r>
-      <w:r>
+      </w:pPr>
+    </w:p>
+    <w:p>
+      <w:pPr>
+        <w:pStyle w:val="ListParagraph"/>
         <w:rPr>
           <w:sz w:val="44"/>
           <w:szCs w:val="44"/>
         </w:rPr>
-        <w:t>)</w:t>
-      </w:r>
-    </w:p>
-    <w:p>
-      <w:pPr>
-        <w:pStyle w:val="ListParagraph"/>
+      </w:pPr>
+    </w:p>
+    <w:p>
+      <w:pPr>
+        <w:pStyle w:val="ListParagraph"/>
+        <w:ind w:left="1440"/>
         <w:rPr>
           <w:sz w:val="44"/>
           <w:szCs w:val="44"/>
@@ -437,81 +447,15 @@
     </w:p>
     <w:p>
       <w:pPr>
-        <w:pStyle w:val="ListParagraph"/>
-        <w:numPr>
-          <w:ilvl w:val="0"/>
-          <w:numId w:val="1"/>
-        </w:numPr>
-        <w:rPr>
-          <w:sz w:val="44"/>
-          <w:szCs w:val="44"/>
-        </w:rPr>
-      </w:pPr>
-      <w:r>
-        <w:rPr>
-          <w:sz w:val="44"/>
-          <w:szCs w:val="44"/>
-        </w:rPr>
-        <w:t xml:space="preserve"> </w:t>
-      </w:r>
-      <w:proofErr w:type="gramStart"/>
-      <w:r>
-        <w:rPr>
-          <w:sz w:val="44"/>
-          <w:szCs w:val="44"/>
-        </w:rPr>
-        <w:t>Tutor :</w:t>
-      </w:r>
-      <w:proofErr w:type="gramEnd"/>
-      <w:r>
-        <w:rPr>
-          <w:sz w:val="44"/>
-          <w:szCs w:val="44"/>
-        </w:rPr>
-        <w:t xml:space="preserve"> Qin Zhao</w:t>
-      </w:r>
-    </w:p>
-    <w:p>
-      <w:pPr>
-        <w:rPr>
-          <w:sz w:val="44"/>
-          <w:szCs w:val="44"/>
-        </w:rPr>
-      </w:pPr>
-    </w:p>
-    <w:p>
-      <w:pPr>
-        <w:pStyle w:val="ListParagraph"/>
-        <w:rPr>
-          <w:sz w:val="44"/>
-          <w:szCs w:val="44"/>
-        </w:rPr>
-      </w:pPr>
-    </w:p>
-    <w:p>
-      <w:pPr>
-        <w:pStyle w:val="ListParagraph"/>
-        <w:rPr>
-          <w:sz w:val="44"/>
-          <w:szCs w:val="44"/>
-        </w:rPr>
-      </w:pPr>
-    </w:p>
-    <w:p>
-      <w:pPr>
-        <w:pStyle w:val="ListParagraph"/>
-        <w:ind w:left="1440"/>
-        <w:rPr>
-          <w:sz w:val="44"/>
-          <w:szCs w:val="44"/>
-        </w:rPr>
-      </w:pPr>
-    </w:p>
-    <w:p>
-      <w:pPr>
         <w:pStyle w:val="Title"/>
         <w:jc w:val="center"/>
       </w:pPr>
+    </w:p>
+    <w:p>
+      <w:pPr>
+        <w:pStyle w:val="Title"/>
+        <w:jc w:val="center"/>
+      </w:pPr>
       <w:r>
         <w:lastRenderedPageBreak/>
         <w:t xml:space="preserve">Table </w:t>
@@ -807,6 +751,38 @@
     <w:p>
       <w:pPr>
         <w:pStyle w:val="ListParagraph"/>
+        <w:rPr>
+          <w:sz w:val="40"/>
+          <w:szCs w:val="40"/>
+        </w:rPr>
+      </w:pPr>
+      <w:r>
+        <w:rPr>
+          <w:sz w:val="40"/>
+          <w:szCs w:val="40"/>
+        </w:rPr>
+        <w:t xml:space="preserve">For iteration 3 and iteration 4, we discussed as a team and figured out how to wrap up the project. Due to an unseen problem, our teammate Alexander Bogdanov couldn’t work on the project anymore so we had to divide more work for every team </w:t>
+      </w:r>
+      <w:proofErr w:type="spellStart"/>
+      <w:r>
+        <w:rPr>
+          <w:sz w:val="40"/>
+          <w:szCs w:val="40"/>
+        </w:rPr>
+        <w:t>memember</w:t>
+      </w:r>
+      <w:proofErr w:type="spellEnd"/>
+      <w:r>
+        <w:rPr>
+          <w:sz w:val="40"/>
+          <w:szCs w:val="40"/>
+        </w:rPr>
+        <w:t>.</w:t>
+      </w:r>
+    </w:p>
+    <w:p>
+      <w:pPr>
+        <w:pStyle w:val="ListParagraph"/>
         <w:numPr>
           <w:ilvl w:val="0"/>
           <w:numId w:val="1"/>
@@ -821,26 +797,6 @@
           <w:sz w:val="40"/>
           <w:szCs w:val="40"/>
         </w:rPr>
-        <w:t>As a group, we discussed the problems that needed to be addressed and we split the work evenly among us. First, we created the UML Class Diagram and wireframes together.</w:t>
-      </w:r>
-    </w:p>
-    <w:p>
-      <w:pPr>
-        <w:pStyle w:val="ListParagraph"/>
-        <w:numPr>
-          <w:ilvl w:val="0"/>
-          <w:numId w:val="1"/>
-        </w:numPr>
-        <w:rPr>
-          <w:sz w:val="40"/>
-          <w:szCs w:val="40"/>
-        </w:rPr>
-      </w:pPr>
-      <w:r>
-        <w:rPr>
-          <w:sz w:val="40"/>
-          <w:szCs w:val="40"/>
-        </w:rPr>
         <w:t xml:space="preserve">Matei-Cristian </w:t>
       </w:r>
       <w:r>
@@ -1061,6 +1017,26 @@
     <w:p>
       <w:pPr>
         <w:pStyle w:val="ListParagraph"/>
+        <w:numPr>
+          <w:ilvl w:val="0"/>
+          <w:numId w:val="4"/>
+        </w:numPr>
+        <w:rPr>
+          <w:sz w:val="40"/>
+          <w:szCs w:val="40"/>
+        </w:rPr>
+      </w:pPr>
+      <w:r>
+        <w:rPr>
+          <w:sz w:val="40"/>
+          <w:szCs w:val="40"/>
+        </w:rPr>
+        <w:t>Design</w:t>
+      </w:r>
+    </w:p>
+    <w:p>
+      <w:pPr>
+        <w:pStyle w:val="ListParagraph"/>
         <w:ind w:left="1080"/>
         <w:rPr>
           <w:sz w:val="40"/>
@@ -1071,6 +1047,56 @@
     <w:p>
       <w:pPr>
         <w:pStyle w:val="ListParagraph"/>
+        <w:ind w:left="1080"/>
+        <w:rPr>
+          <w:sz w:val="40"/>
+          <w:szCs w:val="40"/>
+        </w:rPr>
+      </w:pPr>
+    </w:p>
+    <w:p>
+      <w:pPr>
+        <w:pStyle w:val="ListParagraph"/>
+        <w:ind w:left="1080"/>
+        <w:rPr>
+          <w:sz w:val="40"/>
+          <w:szCs w:val="40"/>
+        </w:rPr>
+      </w:pPr>
+    </w:p>
+    <w:p>
+      <w:pPr>
+        <w:pStyle w:val="ListParagraph"/>
+        <w:ind w:left="1080"/>
+        <w:rPr>
+          <w:sz w:val="40"/>
+          <w:szCs w:val="40"/>
+        </w:rPr>
+      </w:pPr>
+    </w:p>
+    <w:p>
+      <w:pPr>
+        <w:pStyle w:val="ListParagraph"/>
+        <w:ind w:left="1080"/>
+        <w:rPr>
+          <w:sz w:val="40"/>
+          <w:szCs w:val="40"/>
+        </w:rPr>
+      </w:pPr>
+    </w:p>
+    <w:p>
+      <w:pPr>
+        <w:pStyle w:val="ListParagraph"/>
+        <w:ind w:left="1080"/>
+        <w:rPr>
+          <w:sz w:val="40"/>
+          <w:szCs w:val="40"/>
+        </w:rPr>
+      </w:pPr>
+    </w:p>
+    <w:p>
+      <w:pPr>
+        <w:pStyle w:val="ListParagraph"/>
         <w:numPr>
           <w:ilvl w:val="0"/>
           <w:numId w:val="7"/>
@@ -1215,95 +1241,364 @@
           <w:sz w:val="40"/>
           <w:szCs w:val="40"/>
         </w:rPr>
+        <w:t xml:space="preserve"> Process Report Document</w:t>
+      </w:r>
+    </w:p>
+    <w:p>
+      <w:pPr>
+        <w:pStyle w:val="ListParagraph"/>
+        <w:numPr>
+          <w:ilvl w:val="0"/>
+          <w:numId w:val="8"/>
+        </w:numPr>
+        <w:rPr>
+          <w:sz w:val="40"/>
+          <w:szCs w:val="40"/>
+        </w:rPr>
+      </w:pPr>
+      <w:r>
+        <w:rPr>
+          <w:sz w:val="40"/>
+          <w:szCs w:val="40"/>
+        </w:rPr>
+        <w:t xml:space="preserve"> Organizing meetings</w:t>
+      </w:r>
+    </w:p>
+    <w:p>
+      <w:pPr>
+        <w:pStyle w:val="ListParagraph"/>
+        <w:numPr>
+          <w:ilvl w:val="0"/>
+          <w:numId w:val="8"/>
+        </w:numPr>
+        <w:rPr>
+          <w:sz w:val="40"/>
+          <w:szCs w:val="40"/>
+        </w:rPr>
+      </w:pPr>
+      <w:r>
+        <w:rPr>
+          <w:sz w:val="40"/>
+          <w:szCs w:val="40"/>
+        </w:rPr>
+        <w:t>Cashier, Stocker Wireframes</w:t>
+      </w:r>
+    </w:p>
+    <w:p>
+      <w:pPr>
+        <w:pStyle w:val="ListParagraph"/>
+        <w:numPr>
+          <w:ilvl w:val="0"/>
+          <w:numId w:val="8"/>
+        </w:numPr>
+        <w:rPr>
+          <w:sz w:val="40"/>
+          <w:szCs w:val="40"/>
+        </w:rPr>
+      </w:pPr>
+      <w:r>
+        <w:rPr>
+          <w:sz w:val="40"/>
+          <w:szCs w:val="40"/>
+        </w:rPr>
+        <w:t>Restock requests</w:t>
+      </w:r>
+    </w:p>
+    <w:p>
+      <w:pPr>
+        <w:pStyle w:val="ListParagraph"/>
+        <w:ind w:left="1080"/>
+        <w:rPr>
+          <w:sz w:val="40"/>
+          <w:szCs w:val="40"/>
+        </w:rPr>
+      </w:pPr>
+    </w:p>
+    <w:p>
+      <w:pPr>
+        <w:pStyle w:val="ListParagraph"/>
+        <w:ind w:left="1080"/>
+        <w:rPr>
+          <w:sz w:val="40"/>
+          <w:szCs w:val="40"/>
+        </w:rPr>
+      </w:pPr>
+    </w:p>
+    <w:p>
+      <w:pPr>
+        <w:pStyle w:val="ListParagraph"/>
+        <w:rPr>
+          <w:sz w:val="40"/>
+          <w:szCs w:val="40"/>
+        </w:rPr>
+      </w:pPr>
+    </w:p>
+    <w:p>
+      <w:pPr>
+        <w:ind w:left="360"/>
+        <w:rPr>
+          <w:sz w:val="40"/>
+          <w:szCs w:val="40"/>
+        </w:rPr>
+      </w:pPr>
+    </w:p>
+    <w:p>
+      <w:pPr>
+        <w:pStyle w:val="ListParagraph"/>
+        <w:numPr>
+          <w:ilvl w:val="0"/>
+          <w:numId w:val="7"/>
+        </w:numPr>
+        <w:rPr>
+          <w:sz w:val="40"/>
+          <w:szCs w:val="40"/>
+        </w:rPr>
+      </w:pPr>
+      <w:proofErr w:type="spellStart"/>
+      <w:r>
+        <w:rPr>
+          <w:sz w:val="40"/>
+          <w:szCs w:val="40"/>
+        </w:rPr>
+        <w:t>Plamen</w:t>
+      </w:r>
+      <w:proofErr w:type="spellEnd"/>
+      <w:r>
+        <w:rPr>
+          <w:sz w:val="40"/>
+          <w:szCs w:val="40"/>
+        </w:rPr>
+        <w:t xml:space="preserve"> </w:t>
+      </w:r>
+      <w:proofErr w:type="spellStart"/>
+      <w:r>
+        <w:rPr>
+          <w:sz w:val="40"/>
+          <w:szCs w:val="40"/>
+        </w:rPr>
+        <w:t>Peev</w:t>
+      </w:r>
+      <w:proofErr w:type="spellEnd"/>
+      <w:r>
+        <w:rPr>
+          <w:sz w:val="40"/>
+          <w:szCs w:val="40"/>
+        </w:rPr>
+        <w:t>:</w:t>
+      </w:r>
+    </w:p>
+    <w:p>
+      <w:pPr>
+        <w:pStyle w:val="ListParagraph"/>
+        <w:numPr>
+          <w:ilvl w:val="0"/>
+          <w:numId w:val="9"/>
+        </w:numPr>
+        <w:rPr>
+          <w:sz w:val="40"/>
+          <w:szCs w:val="40"/>
+        </w:rPr>
+      </w:pPr>
+      <w:r>
+        <w:rPr>
+          <w:sz w:val="40"/>
+          <w:szCs w:val="40"/>
+        </w:rPr>
+        <w:t>Project Plan Document</w:t>
+      </w:r>
+    </w:p>
+    <w:p>
+      <w:pPr>
+        <w:pStyle w:val="ListParagraph"/>
+        <w:numPr>
+          <w:ilvl w:val="0"/>
+          <w:numId w:val="9"/>
+        </w:numPr>
+        <w:rPr>
+          <w:sz w:val="40"/>
+          <w:szCs w:val="40"/>
+        </w:rPr>
+      </w:pPr>
+      <w:r>
+        <w:rPr>
+          <w:sz w:val="40"/>
+          <w:szCs w:val="40"/>
+        </w:rPr>
+        <w:t>URS Document</w:t>
+      </w:r>
+    </w:p>
+    <w:p>
+      <w:pPr>
+        <w:pStyle w:val="ListParagraph"/>
+        <w:numPr>
+          <w:ilvl w:val="0"/>
+          <w:numId w:val="9"/>
+        </w:numPr>
+        <w:rPr>
+          <w:sz w:val="40"/>
+          <w:szCs w:val="40"/>
+        </w:rPr>
+      </w:pPr>
+      <w:r>
+        <w:rPr>
+          <w:sz w:val="40"/>
+          <w:szCs w:val="40"/>
+        </w:rPr>
+        <w:t>Scheduling Coding</w:t>
+      </w:r>
+    </w:p>
+    <w:p>
+      <w:pPr>
+        <w:pStyle w:val="ListParagraph"/>
+        <w:numPr>
+          <w:ilvl w:val="0"/>
+          <w:numId w:val="9"/>
+        </w:numPr>
+        <w:rPr>
+          <w:sz w:val="40"/>
+          <w:szCs w:val="40"/>
+        </w:rPr>
+      </w:pPr>
+      <w:r>
+        <w:rPr>
+          <w:sz w:val="40"/>
+          <w:szCs w:val="40"/>
+        </w:rPr>
+        <w:t>Filling in database tables</w:t>
+      </w:r>
+    </w:p>
+    <w:p>
+      <w:pPr>
+        <w:pStyle w:val="ListParagraph"/>
+        <w:numPr>
+          <w:ilvl w:val="0"/>
+          <w:numId w:val="9"/>
+        </w:numPr>
+        <w:rPr>
+          <w:sz w:val="40"/>
+          <w:szCs w:val="40"/>
+        </w:rPr>
+      </w:pPr>
+      <w:r>
+        <w:rPr>
+          <w:sz w:val="40"/>
+          <w:szCs w:val="40"/>
+        </w:rPr>
+        <w:t>Organizing repository</w:t>
+      </w:r>
+    </w:p>
+    <w:p>
+      <w:pPr>
+        <w:pStyle w:val="ListParagraph"/>
+        <w:numPr>
+          <w:ilvl w:val="0"/>
+          <w:numId w:val="9"/>
+        </w:numPr>
+        <w:rPr>
+          <w:sz w:val="40"/>
+          <w:szCs w:val="40"/>
+        </w:rPr>
+      </w:pPr>
+      <w:r>
+        <w:rPr>
+          <w:sz w:val="40"/>
+          <w:szCs w:val="40"/>
+        </w:rPr>
+        <w:t>Day off and Sick reports</w:t>
+      </w:r>
+    </w:p>
+    <w:p>
+      <w:pPr>
+        <w:pStyle w:val="ListParagraph"/>
+        <w:numPr>
+          <w:ilvl w:val="0"/>
+          <w:numId w:val="9"/>
+        </w:numPr>
+        <w:rPr>
+          <w:sz w:val="40"/>
+          <w:szCs w:val="40"/>
+        </w:rPr>
+      </w:pPr>
+      <w:r>
+        <w:rPr>
+          <w:sz w:val="40"/>
+          <w:szCs w:val="40"/>
+        </w:rPr>
+        <w:t>Warehouse UML</w:t>
+      </w:r>
+    </w:p>
+    <w:p>
+      <w:pPr>
+        <w:pStyle w:val="ListParagraph"/>
+        <w:numPr>
+          <w:ilvl w:val="0"/>
+          <w:numId w:val="9"/>
+        </w:numPr>
+        <w:rPr>
+          <w:sz w:val="40"/>
+          <w:szCs w:val="40"/>
+        </w:rPr>
+      </w:pPr>
+      <w:proofErr w:type="spellStart"/>
+      <w:r>
+        <w:rPr>
+          <w:sz w:val="40"/>
+          <w:szCs w:val="40"/>
+        </w:rPr>
         <w:lastRenderedPageBreak/>
-        <w:t xml:space="preserve"> Process Report Document</w:t>
-      </w:r>
-    </w:p>
-    <w:p>
-      <w:pPr>
-        <w:pStyle w:val="ListParagraph"/>
-        <w:numPr>
-          <w:ilvl w:val="0"/>
-          <w:numId w:val="8"/>
-        </w:numPr>
-        <w:rPr>
-          <w:sz w:val="40"/>
-          <w:szCs w:val="40"/>
-        </w:rPr>
-      </w:pPr>
-      <w:r>
-        <w:rPr>
-          <w:sz w:val="40"/>
-          <w:szCs w:val="40"/>
-        </w:rPr>
-        <w:t xml:space="preserve"> Organizing meetings</w:t>
-      </w:r>
-    </w:p>
-    <w:p>
-      <w:pPr>
-        <w:pStyle w:val="ListParagraph"/>
-        <w:numPr>
-          <w:ilvl w:val="0"/>
-          <w:numId w:val="8"/>
-        </w:numPr>
-        <w:rPr>
-          <w:sz w:val="40"/>
-          <w:szCs w:val="40"/>
-        </w:rPr>
-      </w:pPr>
-      <w:r>
-        <w:rPr>
-          <w:sz w:val="40"/>
-          <w:szCs w:val="40"/>
-        </w:rPr>
-        <w:t>Cashier, Stocker Wireframes</w:t>
-      </w:r>
-    </w:p>
-    <w:p>
-      <w:pPr>
-        <w:pStyle w:val="ListParagraph"/>
-        <w:ind w:left="1080"/>
-        <w:rPr>
-          <w:sz w:val="40"/>
-          <w:szCs w:val="40"/>
-        </w:rPr>
-      </w:pPr>
-    </w:p>
-    <w:p>
-      <w:pPr>
-        <w:pStyle w:val="ListParagraph"/>
-        <w:ind w:left="1080"/>
-        <w:rPr>
-          <w:sz w:val="40"/>
-          <w:szCs w:val="40"/>
-        </w:rPr>
-      </w:pPr>
-    </w:p>
-    <w:p>
-      <w:pPr>
-        <w:pStyle w:val="ListParagraph"/>
-        <w:rPr>
-          <w:sz w:val="40"/>
-          <w:szCs w:val="40"/>
-        </w:rPr>
-      </w:pPr>
-    </w:p>
-    <w:p>
-      <w:pPr>
-        <w:ind w:left="360"/>
-        <w:rPr>
-          <w:sz w:val="40"/>
-          <w:szCs w:val="40"/>
-        </w:rPr>
-      </w:pPr>
-    </w:p>
-    <w:p>
-      <w:pPr>
-        <w:pStyle w:val="ListParagraph"/>
-        <w:numPr>
-          <w:ilvl w:val="0"/>
-          <w:numId w:val="7"/>
-        </w:numPr>
+        <w:t>Cashier,Stocker</w:t>
+      </w:r>
+      <w:proofErr w:type="spellEnd"/>
+      <w:r>
+        <w:rPr>
+          <w:sz w:val="40"/>
+          <w:szCs w:val="40"/>
+        </w:rPr>
+        <w:t xml:space="preserve"> Wireframes</w:t>
+      </w:r>
+    </w:p>
+    <w:p>
+      <w:pPr>
+        <w:pStyle w:val="ListParagraph"/>
+        <w:numPr>
+          <w:ilvl w:val="0"/>
+          <w:numId w:val="9"/>
+        </w:numPr>
+        <w:rPr>
+          <w:sz w:val="40"/>
+          <w:szCs w:val="40"/>
+        </w:rPr>
+      </w:pPr>
+      <w:r>
+        <w:rPr>
+          <w:sz w:val="40"/>
+          <w:szCs w:val="40"/>
+        </w:rPr>
+        <w:t>Statistics</w:t>
+      </w:r>
+    </w:p>
+    <w:p>
+      <w:pPr>
+        <w:pStyle w:val="ListParagraph"/>
+        <w:numPr>
+          <w:ilvl w:val="0"/>
+          <w:numId w:val="9"/>
+        </w:numPr>
+        <w:rPr>
+          <w:sz w:val="40"/>
+          <w:szCs w:val="40"/>
+        </w:rPr>
+      </w:pPr>
+      <w:r>
+        <w:rPr>
+          <w:sz w:val="40"/>
+          <w:szCs w:val="40"/>
+        </w:rPr>
+        <w:t>Restock Requests</w:t>
+      </w:r>
+    </w:p>
+    <w:p>
+      <w:pPr>
         <w:rPr>
           <w:sz w:val="40"/>
           <w:szCs w:val="40"/>
@@ -1315,363 +1610,6 @@
           <w:sz w:val="40"/>
           <w:szCs w:val="40"/>
         </w:rPr>
-        <w:t>Plamen</w:t>
-      </w:r>
-      <w:proofErr w:type="spellEnd"/>
-      <w:r>
-        <w:rPr>
-          <w:sz w:val="40"/>
-          <w:szCs w:val="40"/>
-        </w:rPr>
-        <w:t xml:space="preserve"> </w:t>
-      </w:r>
-      <w:proofErr w:type="spellStart"/>
-      <w:r>
-        <w:rPr>
-          <w:sz w:val="40"/>
-          <w:szCs w:val="40"/>
-        </w:rPr>
-        <w:t>Peev</w:t>
-      </w:r>
-      <w:proofErr w:type="spellEnd"/>
-      <w:r>
-        <w:rPr>
-          <w:sz w:val="40"/>
-          <w:szCs w:val="40"/>
-        </w:rPr>
-        <w:t>:</w:t>
-      </w:r>
-    </w:p>
-    <w:p>
-      <w:pPr>
-        <w:pStyle w:val="ListParagraph"/>
-        <w:numPr>
-          <w:ilvl w:val="0"/>
-          <w:numId w:val="9"/>
-        </w:numPr>
-        <w:rPr>
-          <w:sz w:val="40"/>
-          <w:szCs w:val="40"/>
-        </w:rPr>
-      </w:pPr>
-      <w:r>
-        <w:rPr>
-          <w:sz w:val="40"/>
-          <w:szCs w:val="40"/>
-        </w:rPr>
-        <w:t>Project Plan Document</w:t>
-      </w:r>
-    </w:p>
-    <w:p>
-      <w:pPr>
-        <w:pStyle w:val="ListParagraph"/>
-        <w:numPr>
-          <w:ilvl w:val="0"/>
-          <w:numId w:val="9"/>
-        </w:numPr>
-        <w:rPr>
-          <w:sz w:val="40"/>
-          <w:szCs w:val="40"/>
-        </w:rPr>
-      </w:pPr>
-      <w:r>
-        <w:rPr>
-          <w:sz w:val="40"/>
-          <w:szCs w:val="40"/>
-        </w:rPr>
-        <w:t>URS Document</w:t>
-      </w:r>
-    </w:p>
-    <w:p>
-      <w:pPr>
-        <w:pStyle w:val="ListParagraph"/>
-        <w:numPr>
-          <w:ilvl w:val="0"/>
-          <w:numId w:val="9"/>
-        </w:numPr>
-        <w:rPr>
-          <w:sz w:val="40"/>
-          <w:szCs w:val="40"/>
-        </w:rPr>
-      </w:pPr>
-      <w:r>
-        <w:rPr>
-          <w:sz w:val="40"/>
-          <w:szCs w:val="40"/>
-        </w:rPr>
-        <w:t>Scheduling Coding</w:t>
-      </w:r>
-    </w:p>
-    <w:p>
-      <w:pPr>
-        <w:pStyle w:val="ListParagraph"/>
-        <w:numPr>
-          <w:ilvl w:val="0"/>
-          <w:numId w:val="9"/>
-        </w:numPr>
-        <w:rPr>
-          <w:sz w:val="40"/>
-          <w:szCs w:val="40"/>
-        </w:rPr>
-      </w:pPr>
-      <w:r>
-        <w:rPr>
-          <w:sz w:val="40"/>
-          <w:szCs w:val="40"/>
-        </w:rPr>
-        <w:t>Filling in database tables</w:t>
-      </w:r>
-    </w:p>
-    <w:p>
-      <w:pPr>
-        <w:pStyle w:val="ListParagraph"/>
-        <w:numPr>
-          <w:ilvl w:val="0"/>
-          <w:numId w:val="9"/>
-        </w:numPr>
-        <w:rPr>
-          <w:sz w:val="40"/>
-          <w:szCs w:val="40"/>
-        </w:rPr>
-      </w:pPr>
-      <w:r>
-        <w:rPr>
-          <w:sz w:val="40"/>
-          <w:szCs w:val="40"/>
-        </w:rPr>
-        <w:t>Organizing repository</w:t>
-      </w:r>
-    </w:p>
-    <w:p>
-      <w:pPr>
-        <w:pStyle w:val="ListParagraph"/>
-        <w:numPr>
-          <w:ilvl w:val="0"/>
-          <w:numId w:val="9"/>
-        </w:numPr>
-        <w:rPr>
-          <w:sz w:val="40"/>
-          <w:szCs w:val="40"/>
-        </w:rPr>
-      </w:pPr>
-      <w:r>
-        <w:rPr>
-          <w:sz w:val="40"/>
-          <w:szCs w:val="40"/>
-        </w:rPr>
-        <w:t>Day off and Sick reports</w:t>
-      </w:r>
-    </w:p>
-    <w:p>
-      <w:pPr>
-        <w:pStyle w:val="ListParagraph"/>
-        <w:numPr>
-          <w:ilvl w:val="0"/>
-          <w:numId w:val="9"/>
-        </w:numPr>
-        <w:rPr>
-          <w:sz w:val="40"/>
-          <w:szCs w:val="40"/>
-        </w:rPr>
-      </w:pPr>
-      <w:r>
-        <w:rPr>
-          <w:sz w:val="40"/>
-          <w:szCs w:val="40"/>
-        </w:rPr>
-        <w:t>Warehouse UML</w:t>
-      </w:r>
-    </w:p>
-    <w:p>
-      <w:pPr>
-        <w:pStyle w:val="ListParagraph"/>
-        <w:numPr>
-          <w:ilvl w:val="0"/>
-          <w:numId w:val="9"/>
-        </w:numPr>
-        <w:rPr>
-          <w:sz w:val="40"/>
-          <w:szCs w:val="40"/>
-        </w:rPr>
-      </w:pPr>
-      <w:proofErr w:type="spellStart"/>
-      <w:proofErr w:type="gramStart"/>
-      <w:r>
-        <w:rPr>
-          <w:sz w:val="40"/>
-          <w:szCs w:val="40"/>
-        </w:rPr>
-        <w:t>Cashier,Stocker</w:t>
-      </w:r>
-      <w:proofErr w:type="spellEnd"/>
-      <w:proofErr w:type="gramEnd"/>
-      <w:r>
-        <w:rPr>
-          <w:sz w:val="40"/>
-          <w:szCs w:val="40"/>
-        </w:rPr>
-        <w:t xml:space="preserve"> Wireframes</w:t>
-      </w:r>
-    </w:p>
-    <w:p>
-      <w:pPr>
-        <w:ind w:left="720"/>
-        <w:rPr>
-          <w:sz w:val="40"/>
-          <w:szCs w:val="40"/>
-        </w:rPr>
-      </w:pPr>
-    </w:p>
-    <w:p>
-      <w:pPr>
-        <w:pStyle w:val="ListParagraph"/>
-        <w:numPr>
-          <w:ilvl w:val="0"/>
-          <w:numId w:val="7"/>
-        </w:numPr>
-        <w:rPr>
-          <w:sz w:val="40"/>
-          <w:szCs w:val="40"/>
-        </w:rPr>
-      </w:pPr>
-      <w:r>
-        <w:rPr>
-          <w:sz w:val="40"/>
-          <w:szCs w:val="40"/>
-        </w:rPr>
-        <w:t xml:space="preserve">Alexander </w:t>
-      </w:r>
-      <w:r>
-        <w:rPr>
-          <w:sz w:val="40"/>
-          <w:szCs w:val="40"/>
-        </w:rPr>
-        <w:t>Bogdanov:</w:t>
-      </w:r>
-    </w:p>
-    <w:p>
-      <w:pPr>
-        <w:pStyle w:val="ListParagraph"/>
-        <w:numPr>
-          <w:ilvl w:val="0"/>
-          <w:numId w:val="10"/>
-        </w:numPr>
-        <w:rPr>
-          <w:sz w:val="40"/>
-          <w:szCs w:val="40"/>
-        </w:rPr>
-      </w:pPr>
-      <w:r>
-        <w:rPr>
-          <w:sz w:val="40"/>
-          <w:szCs w:val="40"/>
-        </w:rPr>
-        <w:t>Project Plan Document</w:t>
-      </w:r>
-    </w:p>
-    <w:p>
-      <w:pPr>
-        <w:pStyle w:val="ListParagraph"/>
-        <w:numPr>
-          <w:ilvl w:val="0"/>
-          <w:numId w:val="10"/>
-        </w:numPr>
-        <w:rPr>
-          <w:sz w:val="40"/>
-          <w:szCs w:val="40"/>
-        </w:rPr>
-      </w:pPr>
-      <w:r>
-        <w:rPr>
-          <w:sz w:val="40"/>
-          <w:szCs w:val="40"/>
-        </w:rPr>
-        <w:t xml:space="preserve">Website </w:t>
-      </w:r>
-      <w:r>
-        <w:rPr>
-          <w:sz w:val="40"/>
-          <w:szCs w:val="40"/>
-        </w:rPr>
-        <w:t>(HTML</w:t>
-      </w:r>
-      <w:r>
-        <w:rPr>
-          <w:sz w:val="40"/>
-          <w:szCs w:val="40"/>
-        </w:rPr>
-        <w:t>, CSS, PHP and JavaScript Files)</w:t>
-      </w:r>
-    </w:p>
-    <w:p>
-      <w:pPr>
-        <w:pStyle w:val="ListParagraph"/>
-        <w:numPr>
-          <w:ilvl w:val="0"/>
-          <w:numId w:val="10"/>
-        </w:numPr>
-        <w:rPr>
-          <w:sz w:val="40"/>
-          <w:szCs w:val="40"/>
-        </w:rPr>
-      </w:pPr>
-      <w:r>
-        <w:rPr>
-          <w:sz w:val="40"/>
-          <w:szCs w:val="40"/>
-        </w:rPr>
-        <w:t>Organizing repository</w:t>
-      </w:r>
-    </w:p>
-    <w:p>
-      <w:pPr>
-        <w:pStyle w:val="ListParagraph"/>
-        <w:numPr>
-          <w:ilvl w:val="0"/>
-          <w:numId w:val="10"/>
-        </w:numPr>
-        <w:rPr>
-          <w:sz w:val="40"/>
-          <w:szCs w:val="40"/>
-        </w:rPr>
-      </w:pPr>
-      <w:r>
-        <w:rPr>
-          <w:sz w:val="40"/>
-          <w:szCs w:val="40"/>
-        </w:rPr>
-        <w:t>Scheduling on website</w:t>
-      </w:r>
-    </w:p>
-    <w:p>
-      <w:pPr>
-        <w:pStyle w:val="ListParagraph"/>
-        <w:ind w:left="1080"/>
-        <w:rPr>
-          <w:sz w:val="40"/>
-          <w:szCs w:val="40"/>
-        </w:rPr>
-      </w:pPr>
-    </w:p>
-    <w:p>
-      <w:pPr>
-        <w:pStyle w:val="ListParagraph"/>
-        <w:numPr>
-          <w:ilvl w:val="0"/>
-          <w:numId w:val="7"/>
-        </w:numPr>
-        <w:rPr>
-          <w:sz w:val="40"/>
-          <w:szCs w:val="40"/>
-        </w:rPr>
-      </w:pPr>
-      <w:proofErr w:type="spellStart"/>
-      <w:r>
-        <w:rPr>
-          <w:sz w:val="40"/>
-          <w:szCs w:val="40"/>
-        </w:rPr>
-        <w:lastRenderedPageBreak/>
         <w:t>Aleksej</w:t>
       </w:r>
       <w:proofErr w:type="spellEnd"/>
@@ -1868,9 +1806,249 @@
     <w:p>
       <w:pPr>
         <w:pStyle w:val="Title"/>
-        <w:jc w:val="center"/>
-      </w:pPr>
-    </w:p>
+      </w:pPr>
+    </w:p>
+    <w:p>
+      <w:pPr>
+        <w:pStyle w:val="Title"/>
+        <w:ind w:left="2160" w:firstLine="720"/>
+      </w:pPr>
+      <w:r>
+        <w:lastRenderedPageBreak/>
+        <w:t>Personal Reflection</w:t>
+      </w:r>
+    </w:p>
+    <w:p/>
+    <w:p>
+      <w:pPr>
+        <w:pStyle w:val="ListParagraph"/>
+        <w:numPr>
+          <w:ilvl w:val="0"/>
+          <w:numId w:val="12"/>
+        </w:numPr>
+        <w:rPr>
+          <w:sz w:val="40"/>
+          <w:szCs w:val="40"/>
+        </w:rPr>
+      </w:pPr>
+      <w:r>
+        <w:rPr>
+          <w:sz w:val="40"/>
+          <w:szCs w:val="40"/>
+        </w:rPr>
+        <w:t xml:space="preserve"> Matei-Cristian Mitran</w:t>
+      </w:r>
+    </w:p>
+    <w:p>
+      <w:pPr>
+        <w:pStyle w:val="ListParagraph"/>
+        <w:rPr>
+          <w:sz w:val="40"/>
+          <w:szCs w:val="40"/>
+        </w:rPr>
+      </w:pPr>
+      <w:r>
+        <w:rPr>
+          <w:sz w:val="40"/>
+          <w:szCs w:val="40"/>
+        </w:rPr>
+        <w:t>During the last iterative phase of this project, I now believe I am a novice software developer. I learned new notions of programming and now I am more confident in myself as a programmer all together. I really enjoyed the SCRUM because of the client interactions, and I think it is an efficient method of working. I prefer it over the waterfall method.</w:t>
+      </w:r>
+    </w:p>
+    <w:p>
+      <w:pPr>
+        <w:pStyle w:val="ListParagraph"/>
+        <w:numPr>
+          <w:ilvl w:val="0"/>
+          <w:numId w:val="12"/>
+        </w:numPr>
+        <w:rPr>
+          <w:sz w:val="40"/>
+          <w:szCs w:val="40"/>
+        </w:rPr>
+      </w:pPr>
+      <w:proofErr w:type="spellStart"/>
+      <w:r>
+        <w:rPr>
+          <w:sz w:val="40"/>
+          <w:szCs w:val="40"/>
+        </w:rPr>
+        <w:t>Ioan</w:t>
+      </w:r>
+      <w:proofErr w:type="spellEnd"/>
+      <w:r>
+        <w:rPr>
+          <w:sz w:val="40"/>
+          <w:szCs w:val="40"/>
+        </w:rPr>
+        <w:t>-Nicolae Popa</w:t>
+      </w:r>
+    </w:p>
+    <w:p>
+      <w:pPr>
+        <w:pStyle w:val="ListParagraph"/>
+        <w:rPr>
+          <w:sz w:val="40"/>
+          <w:szCs w:val="40"/>
+        </w:rPr>
+      </w:pPr>
+      <w:r>
+        <w:rPr>
+          <w:sz w:val="40"/>
+          <w:szCs w:val="40"/>
+        </w:rPr>
+        <w:t>For the second phase of our project, we focused more in the Management side of our to be application, which gave us more freedom of action and also gave us a lot more food for thought. I personally felt more proactive during this part of the project, as I had more room for improvement but also more room for taking risks. One of these was the creation of the restocking process which is by itself a self-sustaining algorithm. More so, I took the chance of enhancing my programming skills by approaching methodologies that were not reviewed in class which helped me perform overall better in my programming life.</w:t>
+      </w:r>
+    </w:p>
+    <w:p>
+      <w:pPr>
+        <w:pStyle w:val="ListParagraph"/>
+        <w:numPr>
+          <w:ilvl w:val="0"/>
+          <w:numId w:val="12"/>
+        </w:numPr>
+        <w:rPr>
+          <w:sz w:val="40"/>
+          <w:szCs w:val="40"/>
+        </w:rPr>
+      </w:pPr>
+      <w:proofErr w:type="spellStart"/>
+      <w:r>
+        <w:rPr>
+          <w:sz w:val="40"/>
+          <w:szCs w:val="40"/>
+        </w:rPr>
+        <w:lastRenderedPageBreak/>
+        <w:t>Plamen</w:t>
+      </w:r>
+      <w:proofErr w:type="spellEnd"/>
+      <w:r>
+        <w:rPr>
+          <w:sz w:val="40"/>
+          <w:szCs w:val="40"/>
+        </w:rPr>
+        <w:t xml:space="preserve"> </w:t>
+      </w:r>
+      <w:proofErr w:type="spellStart"/>
+      <w:r>
+        <w:rPr>
+          <w:sz w:val="40"/>
+          <w:szCs w:val="40"/>
+        </w:rPr>
+        <w:t>Peev</w:t>
+      </w:r>
+      <w:proofErr w:type="spellEnd"/>
+    </w:p>
+    <w:p>
+      <w:pPr>
+        <w:pStyle w:val="ListParagraph"/>
+        <w:rPr>
+          <w:sz w:val="40"/>
+          <w:szCs w:val="40"/>
+        </w:rPr>
+      </w:pPr>
+      <w:r>
+        <w:rPr>
+          <w:sz w:val="40"/>
+          <w:szCs w:val="40"/>
+        </w:rPr>
+        <w:t>With agile development, I was able to simultaneously follow a general plan with milestones and be flexible with the achievements for each sprint. I considerably like this approach, as it helped me organize myself in such a way that I would still be able to change a particular point in my plan, still following the overall agenda. During both waterfall and iterative phases, the hardest part for me was to organize my time in such a way that I continuously progress and reach new limits.</w:t>
+      </w:r>
+    </w:p>
+    <w:p>
+      <w:pPr>
+        <w:pStyle w:val="ListParagraph"/>
+        <w:rPr>
+          <w:sz w:val="40"/>
+          <w:szCs w:val="40"/>
+        </w:rPr>
+      </w:pPr>
+      <w:r>
+        <w:rPr>
+          <w:sz w:val="40"/>
+          <w:szCs w:val="40"/>
+        </w:rPr>
+        <w:t xml:space="preserve"> Thanks to this project, I was able to understand my true capabilities, and most importantly, I’ve learned that with the appropriate mindset and motivation, I can achieve everything, independently of how hard it is, or how unrealistic it may seem at the beginning. I’ve learned how important the </w:t>
+      </w:r>
+      <w:r>
+        <w:rPr>
+          <w:sz w:val="40"/>
+          <w:szCs w:val="40"/>
+        </w:rPr>
+        <w:t>teamwork</w:t>
+      </w:r>
+      <w:r>
+        <w:rPr>
+          <w:sz w:val="40"/>
+          <w:szCs w:val="40"/>
+        </w:rPr>
+        <w:t xml:space="preserve"> is, and that it isn’t possible to achieve something big without collaboration with my colleagues. There were times when each of us had a different opinion on a certain topic, but we still managed to come to a mutual agreement. I’ve also learned that not everybody has the same ideas and skills, therefore </w:t>
+      </w:r>
+      <w:r>
+        <w:rPr>
+          <w:sz w:val="40"/>
+          <w:szCs w:val="40"/>
+        </w:rPr>
+        <w:lastRenderedPageBreak/>
+        <w:t>we had to split up the work according to everybody’s competence.</w:t>
+      </w:r>
+    </w:p>
+    <w:p>
+      <w:pPr>
+        <w:pStyle w:val="ListParagraph"/>
+        <w:numPr>
+          <w:ilvl w:val="0"/>
+          <w:numId w:val="12"/>
+        </w:numPr>
+        <w:rPr>
+          <w:sz w:val="40"/>
+          <w:szCs w:val="40"/>
+        </w:rPr>
+      </w:pPr>
+      <w:proofErr w:type="spellStart"/>
+      <w:r>
+        <w:rPr>
+          <w:sz w:val="40"/>
+          <w:szCs w:val="40"/>
+        </w:rPr>
+        <w:t>Aleksej</w:t>
+      </w:r>
+      <w:proofErr w:type="spellEnd"/>
+      <w:r>
+        <w:rPr>
+          <w:sz w:val="40"/>
+          <w:szCs w:val="40"/>
+        </w:rPr>
+        <w:t xml:space="preserve"> Borisov</w:t>
+      </w:r>
+    </w:p>
+    <w:p>
+      <w:pPr>
+        <w:pStyle w:val="ListParagraph"/>
+        <w:spacing w:after="0" w:line="240" w:lineRule="auto"/>
+        <w:rPr>
+          <w:rFonts w:ascii="Segoe UI" w:eastAsia="Times New Roman" w:hAnsi="Segoe UI" w:cs="Segoe UI"/>
+          <w:sz w:val="40"/>
+          <w:szCs w:val="40"/>
+          <w:lang w:val="en-GB" w:eastAsia="en-GB"/>
+        </w:rPr>
+      </w:pPr>
+      <w:r>
+        <w:rPr>
+          <w:rFonts w:ascii="Segoe UI" w:eastAsia="Times New Roman" w:hAnsi="Segoe UI" w:cs="Segoe UI"/>
+          <w:sz w:val="40"/>
+          <w:szCs w:val="40"/>
+          <w:lang w:val="en-GB" w:eastAsia="en-GB"/>
+        </w:rPr>
+        <w:t>During the last phase of the project we have not had so much lessons and new topics to learn comparing to the beginning of the semester. That is why we had more time to use all gathered knowledge to enhance the product. Our group already developed a solid base for both desktop application and website, so we mainly focused on improving the existing functionalities. However, there were also new features to add, for example showing the statistics from the website.</w:t>
+      </w:r>
+    </w:p>
+    <w:p>
+      <w:pPr>
+        <w:pStyle w:val="Title"/>
+      </w:pPr>
+    </w:p>
+    <w:p/>
     <w:p>
       <w:pPr>
         <w:pStyle w:val="Title"/>
@@ -1888,568 +2066,6 @@
         <w:pStyle w:val="Title"/>
         <w:jc w:val="center"/>
       </w:pPr>
-      <w:r>
-        <w:lastRenderedPageBreak/>
-        <w:t>Personal Reflection</w:t>
-      </w:r>
-    </w:p>
-    <w:p/>
-    <w:p>
-      <w:pPr>
-        <w:pStyle w:val="ListParagraph"/>
-        <w:numPr>
-          <w:ilvl w:val="0"/>
-          <w:numId w:val="12"/>
-        </w:numPr>
-        <w:rPr>
-          <w:sz w:val="40"/>
-          <w:szCs w:val="40"/>
-        </w:rPr>
-      </w:pPr>
-      <w:r>
-        <w:rPr>
-          <w:sz w:val="40"/>
-          <w:szCs w:val="40"/>
-        </w:rPr>
-        <w:t xml:space="preserve"> Matei-Cristian Mitran</w:t>
-      </w:r>
-    </w:p>
-    <w:p>
-      <w:pPr>
-        <w:pStyle w:val="ListParagraph"/>
-        <w:rPr>
-          <w:sz w:val="40"/>
-          <w:szCs w:val="40"/>
-        </w:rPr>
-      </w:pPr>
-      <w:r>
-        <w:rPr>
-          <w:sz w:val="40"/>
-          <w:szCs w:val="40"/>
-        </w:rPr>
-        <w:t xml:space="preserve">During the iterative phase of this project, I have thoroughly improved all together as a software developer. I have really enjoyed working for the first time with SCRUM as it is </w:t>
-      </w:r>
-      <w:r>
-        <w:rPr>
-          <w:sz w:val="40"/>
-          <w:szCs w:val="40"/>
-        </w:rPr>
-        <w:t>faster</w:t>
-      </w:r>
-      <w:r>
-        <w:rPr>
-          <w:sz w:val="40"/>
-          <w:szCs w:val="40"/>
-        </w:rPr>
-        <w:t xml:space="preserve"> paced, there are more client </w:t>
-      </w:r>
-      <w:r>
-        <w:rPr>
-          <w:sz w:val="40"/>
-          <w:szCs w:val="40"/>
-        </w:rPr>
-        <w:t>interactions,</w:t>
-      </w:r>
-      <w:r>
-        <w:rPr>
-          <w:sz w:val="40"/>
-          <w:szCs w:val="40"/>
-        </w:rPr>
-        <w:t xml:space="preserve"> so it is easier to understand and organize</w:t>
-      </w:r>
-      <w:r>
-        <w:rPr>
-          <w:sz w:val="40"/>
-          <w:szCs w:val="40"/>
-        </w:rPr>
-        <w:t xml:space="preserve"> the project development. One thing I did not like about the iterative phase of development is the inability to measure the project process, which was one of the things I enjoyed from the waterfall phase.</w:t>
-      </w:r>
-    </w:p>
-    <w:p>
-      <w:pPr>
-        <w:pStyle w:val="ListParagraph"/>
-        <w:numPr>
-          <w:ilvl w:val="0"/>
-          <w:numId w:val="12"/>
-        </w:numPr>
-        <w:rPr>
-          <w:sz w:val="40"/>
-          <w:szCs w:val="40"/>
-        </w:rPr>
-      </w:pPr>
-      <w:proofErr w:type="spellStart"/>
-      <w:r>
-        <w:rPr>
-          <w:sz w:val="40"/>
-          <w:szCs w:val="40"/>
-        </w:rPr>
-        <w:t>Ioan</w:t>
-      </w:r>
-      <w:proofErr w:type="spellEnd"/>
-      <w:r>
-        <w:rPr>
-          <w:sz w:val="40"/>
-          <w:szCs w:val="40"/>
-        </w:rPr>
-        <w:t>-Nicolae Popa</w:t>
-      </w:r>
-    </w:p>
-    <w:p>
-      <w:pPr>
-        <w:pStyle w:val="ListParagraph"/>
-        <w:rPr>
-          <w:sz w:val="40"/>
-          <w:szCs w:val="40"/>
-        </w:rPr>
-      </w:pPr>
-      <w:r>
-        <w:rPr>
-          <w:sz w:val="40"/>
-          <w:szCs w:val="40"/>
-        </w:rPr>
-        <w:t>This phase of the project was not as filled with</w:t>
-      </w:r>
-    </w:p>
-    <w:p>
-      <w:pPr>
-        <w:pStyle w:val="ListParagraph"/>
-        <w:rPr>
-          <w:sz w:val="40"/>
-          <w:szCs w:val="40"/>
-        </w:rPr>
-      </w:pPr>
-      <w:r>
-        <w:rPr>
-          <w:sz w:val="40"/>
-          <w:szCs w:val="40"/>
-        </w:rPr>
-        <w:t>paperwork as the last phase, but where there was no writing to be done</w:t>
-      </w:r>
-      <w:r>
-        <w:rPr>
-          <w:sz w:val="40"/>
-          <w:szCs w:val="40"/>
-        </w:rPr>
-        <w:t xml:space="preserve"> </w:t>
-      </w:r>
-      <w:r>
-        <w:rPr>
-          <w:sz w:val="40"/>
-          <w:szCs w:val="40"/>
-        </w:rPr>
-        <w:t>there was more critical thinking to be made. Moving items from one</w:t>
-      </w:r>
-      <w:r>
-        <w:rPr>
-          <w:sz w:val="40"/>
-          <w:szCs w:val="40"/>
-        </w:rPr>
-        <w:t xml:space="preserve"> </w:t>
-      </w:r>
-      <w:r>
-        <w:rPr>
-          <w:sz w:val="40"/>
-          <w:szCs w:val="40"/>
-        </w:rPr>
-        <w:t>room to</w:t>
-      </w:r>
-      <w:r>
-        <w:rPr>
-          <w:sz w:val="40"/>
-          <w:szCs w:val="40"/>
-        </w:rPr>
-        <w:t xml:space="preserve"> the</w:t>
-      </w:r>
-      <w:r>
-        <w:rPr>
-          <w:sz w:val="40"/>
-          <w:szCs w:val="40"/>
-        </w:rPr>
-        <w:t xml:space="preserve"> </w:t>
-      </w:r>
-      <w:r>
-        <w:rPr>
-          <w:sz w:val="40"/>
-          <w:szCs w:val="40"/>
-        </w:rPr>
-        <w:t>other</w:t>
-      </w:r>
-      <w:r>
-        <w:rPr>
-          <w:sz w:val="40"/>
-          <w:szCs w:val="40"/>
-        </w:rPr>
-        <w:t xml:space="preserve"> sound</w:t>
-      </w:r>
-      <w:r>
-        <w:rPr>
-          <w:sz w:val="40"/>
-          <w:szCs w:val="40"/>
-        </w:rPr>
-        <w:t>s</w:t>
-      </w:r>
-      <w:r>
-        <w:rPr>
-          <w:sz w:val="40"/>
-          <w:szCs w:val="40"/>
-        </w:rPr>
-        <w:t xml:space="preserve"> easy but taking all the math and logic</w:t>
-      </w:r>
-    </w:p>
-    <w:p>
-      <w:pPr>
-        <w:pStyle w:val="ListParagraph"/>
-        <w:rPr>
-          <w:sz w:val="40"/>
-          <w:szCs w:val="40"/>
-        </w:rPr>
-      </w:pPr>
-      <w:r>
-        <w:rPr>
-          <w:sz w:val="40"/>
-          <w:szCs w:val="40"/>
-        </w:rPr>
-        <w:t>behind it shows that even the simplest of tasks have behind them</w:t>
-      </w:r>
-      <w:r>
-        <w:rPr>
-          <w:sz w:val="40"/>
-          <w:szCs w:val="40"/>
-        </w:rPr>
-        <w:t xml:space="preserve"> </w:t>
-      </w:r>
-      <w:r>
-        <w:rPr>
-          <w:sz w:val="40"/>
-          <w:szCs w:val="40"/>
-        </w:rPr>
-        <w:t>complicated concepts and ideas that are not so simple to implement.</w:t>
-      </w:r>
-      <w:r>
-        <w:rPr>
-          <w:sz w:val="40"/>
-          <w:szCs w:val="40"/>
-        </w:rPr>
-        <w:t xml:space="preserve"> </w:t>
-      </w:r>
-      <w:r>
-        <w:rPr>
-          <w:sz w:val="40"/>
-          <w:szCs w:val="40"/>
-        </w:rPr>
-        <w:t>This phase t</w:t>
-      </w:r>
-      <w:r>
-        <w:rPr>
-          <w:sz w:val="40"/>
-          <w:szCs w:val="40"/>
-        </w:rPr>
-        <w:t>a</w:t>
-      </w:r>
-      <w:r>
-        <w:rPr>
-          <w:sz w:val="40"/>
-          <w:szCs w:val="40"/>
-        </w:rPr>
-        <w:t xml:space="preserve">ught me </w:t>
-      </w:r>
-      <w:r>
-        <w:rPr>
-          <w:sz w:val="40"/>
-          <w:szCs w:val="40"/>
-        </w:rPr>
-        <w:t xml:space="preserve">to </w:t>
-      </w:r>
-      <w:r>
-        <w:rPr>
-          <w:sz w:val="40"/>
-          <w:szCs w:val="40"/>
-        </w:rPr>
-        <w:t>take more care into the small steps and to</w:t>
-      </w:r>
-    </w:p>
-    <w:p>
-      <w:pPr>
-        <w:pStyle w:val="ListParagraph"/>
-        <w:rPr>
-          <w:sz w:val="40"/>
-          <w:szCs w:val="40"/>
-        </w:rPr>
-      </w:pPr>
-      <w:r>
-        <w:rPr>
-          <w:sz w:val="40"/>
-          <w:szCs w:val="40"/>
-        </w:rPr>
-        <w:t>not take lightly simple ideas.</w:t>
-      </w:r>
-    </w:p>
-    <w:p>
-      <w:pPr>
-        <w:pStyle w:val="ListParagraph"/>
-        <w:numPr>
-          <w:ilvl w:val="0"/>
-          <w:numId w:val="12"/>
-        </w:numPr>
-        <w:rPr>
-          <w:sz w:val="40"/>
-          <w:szCs w:val="40"/>
-        </w:rPr>
-      </w:pPr>
-      <w:proofErr w:type="spellStart"/>
-      <w:r>
-        <w:rPr>
-          <w:sz w:val="40"/>
-          <w:szCs w:val="40"/>
-        </w:rPr>
-        <w:lastRenderedPageBreak/>
-        <w:t>Plamen</w:t>
-      </w:r>
-      <w:proofErr w:type="spellEnd"/>
-      <w:r>
-        <w:rPr>
-          <w:sz w:val="40"/>
-          <w:szCs w:val="40"/>
-        </w:rPr>
-        <w:t xml:space="preserve"> </w:t>
-      </w:r>
-      <w:proofErr w:type="spellStart"/>
-      <w:r>
-        <w:rPr>
-          <w:sz w:val="40"/>
-          <w:szCs w:val="40"/>
-        </w:rPr>
-        <w:t>Peev</w:t>
-      </w:r>
-      <w:proofErr w:type="spellEnd"/>
-    </w:p>
-    <w:p>
-      <w:pPr>
-        <w:pStyle w:val="ListParagraph"/>
-        <w:rPr>
-          <w:sz w:val="40"/>
-          <w:szCs w:val="40"/>
-        </w:rPr>
-      </w:pPr>
-      <w:r>
-        <w:rPr>
-          <w:sz w:val="40"/>
-          <w:szCs w:val="40"/>
-        </w:rPr>
-        <w:t xml:space="preserve">During the second phase of the Media Bazar project my team worked dynamically and with more flexible milestones. In my opinion, with the agile methodology we did considerably more convenient work than with the waterfall methodology. Throughout the sprints, we could have easily seen our progress, our mistakes and further improvements that could be </w:t>
-      </w:r>
-      <w:r>
-        <w:rPr>
-          <w:sz w:val="40"/>
-          <w:szCs w:val="40"/>
-        </w:rPr>
-        <w:t>considered</w:t>
-      </w:r>
-      <w:r>
-        <w:rPr>
-          <w:sz w:val="40"/>
-          <w:szCs w:val="40"/>
-        </w:rPr>
-        <w:t xml:space="preserve"> for the next sprint. I learned how the approach can change rapidly from sprint to sprint, and still have organized way of working. I think that the experience with agile development I had from this phase contributed a lot to my further growth as a software developer.</w:t>
-      </w:r>
-    </w:p>
-    <w:p>
-      <w:pPr>
-        <w:pStyle w:val="ListParagraph"/>
-        <w:rPr>
-          <w:sz w:val="40"/>
-          <w:szCs w:val="40"/>
-        </w:rPr>
-      </w:pPr>
-    </w:p>
-    <w:p>
-      <w:pPr>
-        <w:rPr>
-          <w:sz w:val="40"/>
-          <w:szCs w:val="40"/>
-        </w:rPr>
-      </w:pPr>
-    </w:p>
-    <w:p>
-      <w:pPr>
-        <w:pStyle w:val="ListParagraph"/>
-        <w:numPr>
-          <w:ilvl w:val="0"/>
-          <w:numId w:val="12"/>
-        </w:numPr>
-        <w:rPr>
-          <w:sz w:val="40"/>
-          <w:szCs w:val="40"/>
-        </w:rPr>
-      </w:pPr>
-      <w:r>
-        <w:rPr>
-          <w:sz w:val="40"/>
-          <w:szCs w:val="40"/>
-        </w:rPr>
-        <w:t>Alexander Bogdanov</w:t>
-      </w:r>
-    </w:p>
-    <w:p>
-      <w:pPr>
-        <w:rPr>
-          <w:sz w:val="40"/>
-          <w:szCs w:val="40"/>
-        </w:rPr>
-      </w:pPr>
-      <w:r>
-        <w:rPr>
-          <w:sz w:val="40"/>
-          <w:szCs w:val="40"/>
-        </w:rPr>
-        <w:t>This past few weeks after the first demo presentation were better in terms of work division than for the waterfall phase. After we were in an acceptable phase with our HR</w:t>
-      </w:r>
-      <w:r>
-        <w:rPr>
-          <w:sz w:val="40"/>
-          <w:szCs w:val="40"/>
-        </w:rPr>
-        <w:t xml:space="preserve"> </w:t>
-      </w:r>
-      <w:r>
-        <w:rPr>
-          <w:sz w:val="40"/>
-          <w:szCs w:val="40"/>
-        </w:rPr>
-        <w:t xml:space="preserve">manager </w:t>
-      </w:r>
-      <w:r>
-        <w:rPr>
-          <w:sz w:val="40"/>
-          <w:szCs w:val="40"/>
-        </w:rPr>
-        <w:t>form,</w:t>
-      </w:r>
-      <w:r>
-        <w:rPr>
-          <w:sz w:val="40"/>
-          <w:szCs w:val="40"/>
-        </w:rPr>
-        <w:t xml:space="preserve"> I could focus more on the website (which we needed to get started with asap). This phase allowed for more freedom of action as I now could </w:t>
-      </w:r>
-      <w:r>
-        <w:rPr>
-          <w:sz w:val="40"/>
-          <w:szCs w:val="40"/>
-        </w:rPr>
-        <w:lastRenderedPageBreak/>
-        <w:t xml:space="preserve">set the milestones I wanted to cross </w:t>
-      </w:r>
-      <w:r>
-        <w:rPr>
-          <w:sz w:val="40"/>
-          <w:szCs w:val="40"/>
-        </w:rPr>
-        <w:t>and</w:t>
-      </w:r>
-      <w:r>
-        <w:rPr>
-          <w:sz w:val="40"/>
-          <w:szCs w:val="40"/>
-        </w:rPr>
-        <w:t xml:space="preserve"> the flexibility of choosing the time that was best for me to work.</w:t>
-      </w:r>
-    </w:p>
-    <w:p>
-      <w:pPr>
-        <w:pStyle w:val="ListParagraph"/>
-        <w:numPr>
-          <w:ilvl w:val="0"/>
-          <w:numId w:val="12"/>
-        </w:numPr>
-        <w:rPr>
-          <w:sz w:val="40"/>
-          <w:szCs w:val="40"/>
-        </w:rPr>
-      </w:pPr>
-      <w:proofErr w:type="spellStart"/>
-      <w:r>
-        <w:rPr>
-          <w:sz w:val="40"/>
-          <w:szCs w:val="40"/>
-        </w:rPr>
-        <w:t>Aleksej</w:t>
-      </w:r>
-      <w:proofErr w:type="spellEnd"/>
-      <w:r>
-        <w:rPr>
-          <w:sz w:val="40"/>
-          <w:szCs w:val="40"/>
-        </w:rPr>
-        <w:t xml:space="preserve"> Borisov</w:t>
-      </w:r>
-    </w:p>
-    <w:p>
-      <w:pPr>
-        <w:spacing w:after="0" w:line="240" w:lineRule="auto"/>
-        <w:ind w:left="360"/>
-        <w:rPr>
-          <w:rFonts w:ascii="Segoe UI" w:eastAsia="Times New Roman" w:hAnsi="Segoe UI" w:cs="Segoe UI"/>
-          <w:sz w:val="40"/>
-          <w:szCs w:val="40"/>
-          <w:lang w:val="en-GB" w:eastAsia="en-GB"/>
-        </w:rPr>
-      </w:pPr>
-      <w:proofErr w:type="gramStart"/>
-      <w:r>
-        <w:rPr>
-          <w:rFonts w:ascii="Segoe UI" w:eastAsia="Times New Roman" w:hAnsi="Segoe UI" w:cs="Segoe UI"/>
-          <w:sz w:val="40"/>
-          <w:szCs w:val="40"/>
-          <w:lang w:val="en-GB" w:eastAsia="en-GB"/>
-        </w:rPr>
-        <w:t>Due to the fact that</w:t>
-      </w:r>
-      <w:proofErr w:type="gramEnd"/>
-      <w:r>
-        <w:rPr>
-          <w:rFonts w:ascii="Segoe UI" w:eastAsia="Times New Roman" w:hAnsi="Segoe UI" w:cs="Segoe UI"/>
-          <w:sz w:val="40"/>
-          <w:szCs w:val="40"/>
-          <w:lang w:val="en-GB" w:eastAsia="en-GB"/>
-        </w:rPr>
-        <w:t xml:space="preserve"> the "Waterfall" phase of that project was better structured and more predictable our group had a clearer vision on how to provide a proper solution. From my point of view, this method of working is </w:t>
-      </w:r>
-      <w:r>
-        <w:rPr>
-          <w:rFonts w:ascii="Segoe UI" w:eastAsia="Times New Roman" w:hAnsi="Segoe UI" w:cs="Segoe UI"/>
-          <w:sz w:val="40"/>
-          <w:szCs w:val="40"/>
-          <w:lang w:val="en-GB" w:eastAsia="en-GB"/>
-        </w:rPr>
-        <w:t>profitable</w:t>
-      </w:r>
-      <w:r>
-        <w:rPr>
-          <w:rFonts w:ascii="Segoe UI" w:eastAsia="Times New Roman" w:hAnsi="Segoe UI" w:cs="Segoe UI"/>
-          <w:sz w:val="40"/>
-          <w:szCs w:val="40"/>
-          <w:lang w:val="en-GB" w:eastAsia="en-GB"/>
-        </w:rPr>
-        <w:t>, because it is possible to split it in lots of smaller issues.</w:t>
-      </w:r>
-    </w:p>
-    <w:p>
-      <w:pPr>
-        <w:ind w:left="360"/>
-        <w:rPr>
-          <w:sz w:val="40"/>
-          <w:szCs w:val="40"/>
-        </w:rPr>
-      </w:pPr>
-    </w:p>
-    <w:p>
-      <w:pPr>
-        <w:rPr>
-          <w:sz w:val="40"/>
-          <w:szCs w:val="40"/>
-        </w:rPr>
-      </w:pPr>
     </w:p>
     <w:p>
       <w:pPr>
@@ -2474,42 +2090,6 @@
         <w:pStyle w:val="Title"/>
         <w:jc w:val="center"/>
       </w:pPr>
-    </w:p>
-    <w:p>
-      <w:pPr>
-        <w:pStyle w:val="Title"/>
-        <w:jc w:val="center"/>
-      </w:pPr>
-    </w:p>
-    <w:p>
-      <w:pPr>
-        <w:pStyle w:val="Title"/>
-        <w:jc w:val="center"/>
-      </w:pPr>
-    </w:p>
-    <w:p>
-      <w:pPr>
-        <w:pStyle w:val="Title"/>
-        <w:jc w:val="center"/>
-      </w:pPr>
-    </w:p>
-    <w:p>
-      <w:pPr>
-        <w:pStyle w:val="Title"/>
-        <w:jc w:val="center"/>
-      </w:pPr>
-    </w:p>
-    <w:p>
-      <w:pPr>
-        <w:pStyle w:val="Title"/>
-        <w:jc w:val="center"/>
-      </w:pPr>
-    </w:p>
-    <w:p>
-      <w:pPr>
-        <w:pStyle w:val="Title"/>
-        <w:jc w:val="center"/>
-      </w:pPr>
       <w:r>
         <w:lastRenderedPageBreak/>
         <w:t>Iterative</w:t>
@@ -2898,26 +2478,11 @@
     </w:p>
     <w:p>
       <w:pPr>
-        <w:rPr>
-          <w:sz w:val="40"/>
-          <w:szCs w:val="40"/>
-        </w:rPr>
-      </w:pPr>
-    </w:p>
-    <w:p>
-      <w:pPr>
-        <w:rPr>
-          <w:sz w:val="40"/>
-          <w:szCs w:val="40"/>
-        </w:rPr>
-      </w:pPr>
-    </w:p>
-    <w:p>
-      <w:pPr>
         <w:pStyle w:val="Title"/>
-        <w:jc w:val="center"/>
-      </w:pPr>
-      <w:r>
+        <w:ind w:left="2160" w:firstLine="720"/>
+      </w:pPr>
+      <w:r>
+        <w:lastRenderedPageBreak/>
         <w:t>Meetings Time</w:t>
       </w:r>
     </w:p>
@@ -2961,7 +2526,21 @@
           <w:sz w:val="40"/>
           <w:szCs w:val="40"/>
         </w:rPr>
-        <w:t>26 March meeting: 27:35</w:t>
+        <w:t xml:space="preserve">19 May </w:t>
+      </w:r>
+      <w:r>
+        <w:rPr>
+          <w:sz w:val="40"/>
+          <w:szCs w:val="40"/>
+        </w:rPr>
+        <w:t>meeting:</w:t>
+      </w:r>
+      <w:r>
+        <w:rPr>
+          <w:sz w:val="40"/>
+          <w:szCs w:val="40"/>
+        </w:rPr>
+        <w:t xml:space="preserve"> 30:00</w:t>
       </w:r>
       <w:r>
         <w:rPr>
@@ -2975,7 +2554,7 @@
           <w:sz w:val="28"/>
           <w:szCs w:val="28"/>
         </w:rPr>
-        <w:t>Discussing the iterative approach</w:t>
+        <w:t>Distribution of tasks</w:t>
       </w:r>
       <w:r>
         <w:rPr>
@@ -3002,20 +2581,12 @@
           <w:sz w:val="40"/>
           <w:szCs w:val="40"/>
         </w:rPr>
-        <w:t>3</w:t>
-      </w:r>
-      <w:r>
-        <w:rPr>
-          <w:sz w:val="40"/>
-          <w:szCs w:val="40"/>
-        </w:rPr>
-        <w:t>1</w:t>
-      </w:r>
-      <w:r>
-        <w:rPr>
-          <w:sz w:val="40"/>
-          <w:szCs w:val="40"/>
-          <w:vertAlign w:val="superscript"/>
+        <w:t>26</w:t>
+      </w:r>
+      <w:r>
+        <w:rPr>
+          <w:sz w:val="40"/>
+          <w:szCs w:val="40"/>
         </w:rPr>
         <w:t xml:space="preserve"> </w:t>
       </w:r>
@@ -3024,21 +2595,28 @@
           <w:sz w:val="40"/>
           <w:szCs w:val="40"/>
         </w:rPr>
-        <w:t xml:space="preserve">March </w:t>
-      </w:r>
-      <w:r>
-        <w:rPr>
-          <w:sz w:val="40"/>
-          <w:szCs w:val="40"/>
-        </w:rPr>
-        <w:t>meeting:</w:t>
-      </w:r>
-      <w:r>
-        <w:rPr>
-          <w:sz w:val="40"/>
-          <w:szCs w:val="40"/>
-        </w:rPr>
-        <w:t xml:space="preserve"> 30:00</w:t>
+        <w:t>May</w:t>
+      </w:r>
+      <w:r>
+        <w:rPr>
+          <w:sz w:val="40"/>
+          <w:szCs w:val="40"/>
+        </w:rPr>
+        <w:t xml:space="preserve"> meeting:</w:t>
+      </w:r>
+      <w:r>
+        <w:rPr>
+          <w:sz w:val="40"/>
+          <w:szCs w:val="40"/>
+        </w:rPr>
+        <w:t xml:space="preserve"> </w:t>
+      </w:r>
+      <w:r>
+        <w:rPr>
+          <w:sz w:val="40"/>
+          <w:szCs w:val="40"/>
+        </w:rPr>
+        <w:t>25:50</w:t>
       </w:r>
       <w:r>
         <w:rPr>
@@ -3052,7 +2630,7 @@
           <w:sz w:val="28"/>
           <w:szCs w:val="28"/>
         </w:rPr>
-        <w:t>Distribution of tasks</w:t>
+        <w:t>Process Peer Review</w:t>
       </w:r>
       <w:r>
         <w:rPr>
@@ -3079,7 +2657,7 @@
           <w:sz w:val="40"/>
           <w:szCs w:val="40"/>
         </w:rPr>
-        <w:t>14 April</w:t>
+        <w:t>2 June</w:t>
       </w:r>
       <w:r>
         <w:rPr>
@@ -3093,14 +2671,14 @@
           <w:sz w:val="40"/>
           <w:szCs w:val="40"/>
         </w:rPr>
-        <w:tab/>
-      </w:r>
-      <w:r>
-        <w:rPr>
-          <w:sz w:val="40"/>
-          <w:szCs w:val="40"/>
-        </w:rPr>
-        <w:t xml:space="preserve"> 25:50</w:t>
+        <w:t xml:space="preserve"> </w:t>
+      </w:r>
+      <w:r>
+        <w:rPr>
+          <w:sz w:val="40"/>
+          <w:szCs w:val="40"/>
+        </w:rPr>
+        <w:t>24:00</w:t>
       </w:r>
       <w:r>
         <w:rPr>
@@ -3114,14 +2692,76 @@
           <w:sz w:val="28"/>
           <w:szCs w:val="28"/>
         </w:rPr>
-        <w:t>Warehouse Manager</w:t>
+        <w:t>How to make Restock Requests</w:t>
+      </w:r>
+      <w:r>
+        <w:rPr>
+          <w:sz w:val="40"/>
+          <w:szCs w:val="40"/>
+        </w:rPr>
+        <w:t>)</w:t>
+      </w:r>
+    </w:p>
+    <w:p>
+      <w:pPr>
+        <w:pStyle w:val="ListParagraph"/>
+        <w:numPr>
+          <w:ilvl w:val="0"/>
+          <w:numId w:val="17"/>
+        </w:numPr>
+        <w:rPr>
+          <w:sz w:val="40"/>
+          <w:szCs w:val="40"/>
+        </w:rPr>
+      </w:pPr>
+      <w:r>
+        <w:rPr>
+          <w:sz w:val="40"/>
+          <w:szCs w:val="40"/>
+        </w:rPr>
+        <w:t xml:space="preserve">7 </w:t>
+      </w:r>
+      <w:r>
+        <w:rPr>
+          <w:sz w:val="40"/>
+          <w:szCs w:val="40"/>
+        </w:rPr>
+        <w:t>June</w:t>
+      </w:r>
+      <w:r>
+        <w:rPr>
+          <w:sz w:val="40"/>
+          <w:szCs w:val="40"/>
+        </w:rPr>
+        <w:t xml:space="preserve"> </w:t>
+      </w:r>
+      <w:r>
+        <w:rPr>
+          <w:sz w:val="40"/>
+          <w:szCs w:val="40"/>
+        </w:rPr>
+        <w:t>meeting:</w:t>
+      </w:r>
+      <w:r>
+        <w:rPr>
+          <w:sz w:val="40"/>
+          <w:szCs w:val="40"/>
+        </w:rPr>
+        <w:t xml:space="preserve"> 32:00</w:t>
+      </w:r>
+      <w:r>
+        <w:rPr>
+          <w:sz w:val="40"/>
+          <w:szCs w:val="40"/>
+        </w:rPr>
+        <w:t xml:space="preserve"> (</w:t>
       </w:r>
       <w:r>
         <w:rPr>
           <w:sz w:val="28"/>
           <w:szCs w:val="28"/>
         </w:rPr>
-        <w:t xml:space="preserve"> questions</w:t>
+        <w:t>Restock Requests Feedback</w:t>
       </w:r>
       <w:r>
         <w:rPr>
@@ -3148,97 +2788,28 @@
           <w:sz w:val="40"/>
           <w:szCs w:val="40"/>
         </w:rPr>
-        <w:t>23 April</w:t>
-      </w:r>
-      <w:r>
-        <w:rPr>
-          <w:sz w:val="40"/>
-          <w:szCs w:val="40"/>
-        </w:rPr>
-        <w:t xml:space="preserve"> meeting:</w:t>
-      </w:r>
-      <w:r>
-        <w:rPr>
-          <w:sz w:val="40"/>
-          <w:szCs w:val="40"/>
-        </w:rPr>
-        <w:tab/>
-      </w:r>
-      <w:r>
-        <w:rPr>
-          <w:sz w:val="40"/>
-          <w:szCs w:val="40"/>
-        </w:rPr>
-        <w:t>24:00</w:t>
-      </w:r>
-      <w:r>
-        <w:rPr>
-          <w:sz w:val="40"/>
-          <w:szCs w:val="40"/>
-        </w:rPr>
-        <w:t xml:space="preserve"> (</w:t>
+        <w:t xml:space="preserve">16 June meeting: </w:t>
+      </w:r>
+      <w:r>
+        <w:rPr>
+          <w:sz w:val="40"/>
+          <w:szCs w:val="40"/>
+        </w:rPr>
+        <w:t>35:00 (</w:t>
       </w:r>
       <w:r>
         <w:rPr>
           <w:sz w:val="28"/>
           <w:szCs w:val="28"/>
         </w:rPr>
-        <w:t>Item CRUD questions</w:t>
-      </w:r>
-      <w:r>
-        <w:rPr>
-          <w:sz w:val="40"/>
-          <w:szCs w:val="40"/>
-        </w:rPr>
-        <w:t>)</w:t>
-      </w:r>
-    </w:p>
-    <w:p>
-      <w:pPr>
-        <w:pStyle w:val="ListParagraph"/>
-        <w:numPr>
-          <w:ilvl w:val="0"/>
-          <w:numId w:val="17"/>
-        </w:numPr>
-        <w:rPr>
-          <w:sz w:val="40"/>
-          <w:szCs w:val="40"/>
-        </w:rPr>
-      </w:pPr>
-      <w:r>
-        <w:rPr>
-          <w:sz w:val="40"/>
-          <w:szCs w:val="40"/>
-        </w:rPr>
-        <w:t xml:space="preserve">7 May </w:t>
-      </w:r>
-      <w:r>
-        <w:rPr>
-          <w:sz w:val="40"/>
-          <w:szCs w:val="40"/>
-        </w:rPr>
-        <w:t>meeting:</w:t>
-      </w:r>
-      <w:r>
-        <w:rPr>
-          <w:sz w:val="40"/>
-          <w:szCs w:val="40"/>
-        </w:rPr>
-        <w:t xml:space="preserve"> 32:00</w:t>
-      </w:r>
-      <w:r>
-        <w:rPr>
-          <w:sz w:val="40"/>
-          <w:szCs w:val="40"/>
-        </w:rPr>
-        <w:t xml:space="preserve"> (</w:t>
+        <w:t>Statistics</w:t>
       </w:r>
       <w:r>
         <w:rPr>
           <w:sz w:val="28"/>
           <w:szCs w:val="28"/>
         </w:rPr>
-        <w:t>Restock requests questions</w:t>
+        <w:t xml:space="preserve"> and overall Feedback</w:t>
       </w:r>
       <w:r>
         <w:rPr>
@@ -4876,7 +4447,7 @@
       <w:lvlText w:val=""/>
       <w:lvlJc w:val="left"/>
       <w:pPr>
-        <w:ind w:left="720" w:hanging="360"/>
+        <w:ind w:left="360" w:hanging="360"/>
       </w:pPr>
       <w:rPr>
         <w:rFonts w:ascii="Wingdings" w:hAnsi="Wingdings" w:hint="default"/>
@@ -4980,6 +4551,119 @@
     </w:lvl>
   </w:abstractNum>
   <w:abstractNum w:abstractNumId="18" w15:restartNumberingAfterBreak="0">
+    <w:nsid w:val="732B79BA"/>
+    <w:multiLevelType w:val="hybridMultilevel"/>
+    <w:tmpl w:val="5FEA1C5E"/>
+    <w:lvl w:ilvl="0" w:tplc="0809000B">
+      <w:start w:val="1"/>
+      <w:numFmt w:val="bullet"/>
+      <w:lvlText w:val=""/>
+      <w:lvlJc w:val="left"/>
+      <w:pPr>
+        <w:ind w:left="1800" w:hanging="360"/>
+      </w:pPr>
+      <w:rPr>
+        <w:rFonts w:ascii="Wingdings" w:hAnsi="Wingdings" w:hint="default"/>
+      </w:rPr>
+    </w:lvl>
+    <w:lvl w:ilvl="1" w:tplc="08090003" w:tentative="1">
+      <w:start w:val="1"/>
+      <w:numFmt w:val="bullet"/>
+      <w:lvlText w:val="o"/>
+      <w:lvlJc w:val="left"/>
+      <w:pPr>
+        <w:ind w:left="2520" w:hanging="360"/>
+      </w:pPr>
+      <w:rPr>
+        <w:rFonts w:ascii="Courier New" w:hAnsi="Courier New" w:cs="Courier New" w:hint="default"/>
+      </w:rPr>
+    </w:lvl>
+    <w:lvl w:ilvl="2" w:tplc="08090005" w:tentative="1">
+      <w:start w:val="1"/>
+      <w:numFmt w:val="bullet"/>
+      <w:lvlText w:val=""/>
+      <w:lvlJc w:val="left"/>
+      <w:pPr>
+        <w:ind w:left="3240" w:hanging="360"/>
+      </w:pPr>
+      <w:rPr>
+        <w:rFonts w:ascii="Wingdings" w:hAnsi="Wingdings" w:hint="default"/>
+      </w:rPr>
+    </w:lvl>
+    <w:lvl w:ilvl="3" w:tplc="08090001" w:tentative="1">
+      <w:start w:val="1"/>
+      <w:numFmt w:val="bullet"/>
+      <w:lvlText w:val=""/>
+      <w:lvlJc w:val="left"/>
+      <w:pPr>
+        <w:ind w:left="3960" w:hanging="360"/>
+      </w:pPr>
+      <w:rPr>
+        <w:rFonts w:ascii="Symbol" w:hAnsi="Symbol" w:hint="default"/>
+      </w:rPr>
+    </w:lvl>
+    <w:lvl w:ilvl="4" w:tplc="08090003" w:tentative="1">
+      <w:start w:val="1"/>
+      <w:numFmt w:val="bullet"/>
+      <w:lvlText w:val="o"/>
+      <w:lvlJc w:val="left"/>
+      <w:pPr>
+        <w:ind w:left="4680" w:hanging="360"/>
+      </w:pPr>
+      <w:rPr>
+        <w:rFonts w:ascii="Courier New" w:hAnsi="Courier New" w:cs="Courier New" w:hint="default"/>
+      </w:rPr>
+    </w:lvl>
+    <w:lvl w:ilvl="5" w:tplc="08090005" w:tentative="1">
+      <w:start w:val="1"/>
+      <w:numFmt w:val="bullet"/>
+      <w:lvlText w:val=""/>
+      <w:lvlJc w:val="left"/>
+      <w:pPr>
+        <w:ind w:left="5400" w:hanging="360"/>
+      </w:pPr>
+      <w:rPr>
+        <w:rFonts w:ascii="Wingdings" w:hAnsi="Wingdings" w:hint="default"/>
+      </w:rPr>
+    </w:lvl>
+    <w:lvl w:ilvl="6" w:tplc="08090001" w:tentative="1">
+      <w:start w:val="1"/>
+      <w:numFmt w:val="bullet"/>
+      <w:lvlText w:val=""/>
+      <w:lvlJc w:val="left"/>
+      <w:pPr>
+        <w:ind w:left="6120" w:hanging="360"/>
+      </w:pPr>
+      <w:rPr>
+        <w:rFonts w:ascii="Symbol" w:hAnsi="Symbol" w:hint="default"/>
+      </w:rPr>
+    </w:lvl>
+    <w:lvl w:ilvl="7" w:tplc="08090003" w:tentative="1">
+      <w:start w:val="1"/>
+      <w:numFmt w:val="bullet"/>
+      <w:lvlText w:val="o"/>
+      <w:lvlJc w:val="left"/>
+      <w:pPr>
+        <w:ind w:left="6840" w:hanging="360"/>
+      </w:pPr>
+      <w:rPr>
+        <w:rFonts w:ascii="Courier New" w:hAnsi="Courier New" w:cs="Courier New" w:hint="default"/>
+      </w:rPr>
+    </w:lvl>
+    <w:lvl w:ilvl="8" w:tplc="08090005" w:tentative="1">
+      <w:start w:val="1"/>
+      <w:numFmt w:val="bullet"/>
+      <w:lvlText w:val=""/>
+      <w:lvlJc w:val="left"/>
+      <w:pPr>
+        <w:ind w:left="7560" w:hanging="360"/>
+      </w:pPr>
+      <w:rPr>
+        <w:rFonts w:ascii="Wingdings" w:hAnsi="Wingdings" w:hint="default"/>
+      </w:rPr>
+    </w:lvl>
+  </w:abstractNum>
+  <w:abstractNum w:abstractNumId="19" w15:restartNumberingAfterBreak="0">
     <w:nsid w:val="779B3CF0"/>
     <w:multiLevelType w:val="hybridMultilevel"/>
     <w:tmpl w:val="E55C8A56"/>
@@ -5090,7 +4774,7 @@
     <w:abstractNumId w:val="17"/>
   </w:num>
   <w:num w:numId="8">
-    <w:abstractNumId w:val="18"/>
+    <w:abstractNumId w:val="19"/>
   </w:num>
   <w:num w:numId="9">
     <w:abstractNumId w:val="7"/>
@@ -5124,6 +4808,9 @@
   </w:num>
   <w:num w:numId="19">
     <w:abstractNumId w:val="6"/>
+  </w:num>
+  <w:num w:numId="20">
+    <w:abstractNumId w:val="18"/>
   </w:num>
 </w:numbering>
 </file>

</xml_diff>